<commit_message>
Se agrega titulo y presentación
</commit_message>
<xml_diff>
--- a/prueba_analisis.docx
+++ b/prueba_analisis.docx
@@ -3,8 +3,54 @@
 <w:document xmlns:wpc="http://schemas.microsoft.com/office/word/2010/wordprocessingCanvas" xmlns:mc="http://schemas.openxmlformats.org/markup-compatibility/2006" xmlns:o="urn:schemas-microsoft-com:office:office" xmlns:r="http://schemas.openxmlformats.org/officeDocument/2006/relationships" xmlns:m="http://schemas.openxmlformats.org/officeDocument/2006/math" xmlns:v="urn:schemas-microsoft-com:vml" xmlns:wp14="http://schemas.microsoft.com/office/word/2010/wordprocessingDrawing" xmlns:wp="http://schemas.openxmlformats.org/drawingml/2006/wordprocessingDrawing" xmlns:w10="urn:schemas-microsoft-com:office:word" xmlns:w="http://schemas.openxmlformats.org/wordprocessingml/2006/main" xmlns:w14="http://schemas.microsoft.com/office/word/2010/wordml" xmlns:wpg="http://schemas.microsoft.com/office/word/2010/wordprocessingGroup" xmlns:wpi="http://schemas.microsoft.com/office/word/2010/wordprocessingInk" xmlns:wne="http://schemas.microsoft.com/office/word/2006/wordml" xmlns:wps="http://schemas.microsoft.com/office/word/2010/wordprocessingShape" mc:Ignorable="w14 wp14">
   <w:body>
     <w:p>
+      <w:pPr>
+        <w:rPr>
+          <w:b/>
+        </w:rPr>
+      </w:pPr>
+      <w:r>
+        <w:rPr>
+          <w:b/>
+        </w:rPr>
+        <w:t xml:space="preserve">Actividad ejercicio prueba, preparatorio parcial </w:t>
+      </w:r>
+    </w:p>
+    <w:p>
+      <w:pPr>
+        <w:rPr>
+          <w:b/>
+        </w:rPr>
+      </w:pPr>
+    </w:p>
+    <w:p>
+      <w:pPr>
+        <w:rPr>
+          <w:b/>
+        </w:rPr>
+      </w:pPr>
+      <w:r>
+        <w:rPr>
+          <w:b/>
+        </w:rPr>
+        <w:t>Presentado p</w:t>
+      </w:r>
       <w:bookmarkStart w:id="0" w:name="_GoBack"/>
       <w:bookmarkEnd w:id="0"/>
+      <w:r>
+        <w:rPr>
+          <w:b/>
+        </w:rPr>
+        <w:t>or: Mauricio Duque   cc 1036403902</w:t>
+      </w:r>
+    </w:p>
+    <w:p/>
+    <w:p/>
+    <w:p/>
+    <w:p/>
+    <w:p>
+      <w:r>
+        <w:t xml:space="preserve">  </w:t>
+      </w:r>
     </w:p>
     <w:sectPr>
       <w:pgSz w:w="12240" w:h="15840"/>

</xml_diff>

<commit_message>
Se agrega pasos de solución
</commit_message>
<xml_diff>
--- a/prueba_analisis.docx
+++ b/prueba_analisis.docx
@@ -32,18 +32,61 @@
         <w:rPr>
           <w:b/>
         </w:rPr>
-        <w:t>Presentado p</w:t>
+        <w:t>Presentado por: Mauricio Duque   cc 1036403902</w:t>
+      </w:r>
+    </w:p>
+    <w:p>
+      <w:pPr>
+        <w:pStyle w:val="Prrafodelista"/>
+        <w:numPr>
+          <w:ilvl w:val="0"/>
+          <w:numId w:val="2"/>
+        </w:numPr>
+      </w:pPr>
+      <w:r>
+        <w:t>Se remueve la hoja a un lado</w:t>
+      </w:r>
+    </w:p>
+    <w:p>
+      <w:pPr>
+        <w:pStyle w:val="Prrafodelista"/>
+        <w:numPr>
+          <w:ilvl w:val="0"/>
+          <w:numId w:val="2"/>
+        </w:numPr>
+      </w:pPr>
+      <w:r>
+        <w:t xml:space="preserve">Con alguna de las manos, se cogen las dos tarjetas y se apoya sobre la hoja  su lado menor de forma </w:t>
+      </w:r>
+      <w:proofErr w:type="gramStart"/>
+      <w:r>
+        <w:t>declinada ,</w:t>
+      </w:r>
+      <w:proofErr w:type="gramEnd"/>
+      <w:r>
+        <w:t xml:space="preserve"> que una se apoye con la otra.</w:t>
+      </w:r>
+    </w:p>
+    <w:p>
+      <w:pPr>
+        <w:pStyle w:val="Prrafodelista"/>
+        <w:numPr>
+          <w:ilvl w:val="0"/>
+          <w:numId w:val="2"/>
+        </w:numPr>
+      </w:pPr>
+      <w:r>
+        <w:t xml:space="preserve">Se forma </w:t>
+      </w:r>
+      <w:r>
+        <w:t xml:space="preserve"> un triángulo </w:t>
+      </w:r>
+      <w:r>
+        <w:t>que quede en equilibrio</w:t>
       </w:r>
       <w:bookmarkStart w:id="0" w:name="_GoBack"/>
       <w:bookmarkEnd w:id="0"/>
-      <w:r>
-        <w:rPr>
-          <w:b/>
-        </w:rPr>
-        <w:t>or: Mauricio Duque   cc 1036403902</w:t>
-      </w:r>
     </w:p>
-    <w:p/>
     <w:p/>
     <w:p/>
     <w:p/>
@@ -60,6 +103,195 @@
     </w:sectPr>
   </w:body>
 </w:document>
+</file>
+
+<file path=word/numbering.xml><?xml version="1.0" encoding="utf-8"?>
+<w:numbering xmlns:wpc="http://schemas.microsoft.com/office/word/2010/wordprocessingCanvas" xmlns:mc="http://schemas.openxmlformats.org/markup-compatibility/2006" xmlns:o="urn:schemas-microsoft-com:office:office" xmlns:r="http://schemas.openxmlformats.org/officeDocument/2006/relationships" xmlns:m="http://schemas.openxmlformats.org/officeDocument/2006/math" xmlns:v="urn:schemas-microsoft-com:vml" xmlns:wp14="http://schemas.microsoft.com/office/word/2010/wordprocessingDrawing" xmlns:wp="http://schemas.openxmlformats.org/drawingml/2006/wordprocessingDrawing" xmlns:w10="urn:schemas-microsoft-com:office:word" xmlns:w="http://schemas.openxmlformats.org/wordprocessingml/2006/main" xmlns:w14="http://schemas.microsoft.com/office/word/2010/wordml" xmlns:wpg="http://schemas.microsoft.com/office/word/2010/wordprocessingGroup" xmlns:wpi="http://schemas.microsoft.com/office/word/2010/wordprocessingInk" xmlns:wne="http://schemas.microsoft.com/office/word/2006/wordml" xmlns:wps="http://schemas.microsoft.com/office/word/2010/wordprocessingShape" mc:Ignorable="w14 wp14">
+  <w:abstractNum w:abstractNumId="0">
+    <w:nsid w:val="537042D9"/>
+    <w:multiLevelType w:val="hybridMultilevel"/>
+    <w:tmpl w:val="839C711A"/>
+    <w:lvl w:ilvl="0" w:tplc="240A000F">
+      <w:start w:val="1"/>
+      <w:numFmt w:val="decimal"/>
+      <w:lvlText w:val="%1."/>
+      <w:lvlJc w:val="left"/>
+      <w:pPr>
+        <w:ind w:left="720" w:hanging="360"/>
+      </w:pPr>
+      <w:rPr>
+        <w:rFonts w:hint="default"/>
+      </w:rPr>
+    </w:lvl>
+    <w:lvl w:ilvl="1" w:tplc="240A0019" w:tentative="1">
+      <w:start w:val="1"/>
+      <w:numFmt w:val="lowerLetter"/>
+      <w:lvlText w:val="%2."/>
+      <w:lvlJc w:val="left"/>
+      <w:pPr>
+        <w:ind w:left="1440" w:hanging="360"/>
+      </w:pPr>
+    </w:lvl>
+    <w:lvl w:ilvl="2" w:tplc="240A001B" w:tentative="1">
+      <w:start w:val="1"/>
+      <w:numFmt w:val="lowerRoman"/>
+      <w:lvlText w:val="%3."/>
+      <w:lvlJc w:val="right"/>
+      <w:pPr>
+        <w:ind w:left="2160" w:hanging="180"/>
+      </w:pPr>
+    </w:lvl>
+    <w:lvl w:ilvl="3" w:tplc="240A000F" w:tentative="1">
+      <w:start w:val="1"/>
+      <w:numFmt w:val="decimal"/>
+      <w:lvlText w:val="%4."/>
+      <w:lvlJc w:val="left"/>
+      <w:pPr>
+        <w:ind w:left="2880" w:hanging="360"/>
+      </w:pPr>
+    </w:lvl>
+    <w:lvl w:ilvl="4" w:tplc="240A0019" w:tentative="1">
+      <w:start w:val="1"/>
+      <w:numFmt w:val="lowerLetter"/>
+      <w:lvlText w:val="%5."/>
+      <w:lvlJc w:val="left"/>
+      <w:pPr>
+        <w:ind w:left="3600" w:hanging="360"/>
+      </w:pPr>
+    </w:lvl>
+    <w:lvl w:ilvl="5" w:tplc="240A001B" w:tentative="1">
+      <w:start w:val="1"/>
+      <w:numFmt w:val="lowerRoman"/>
+      <w:lvlText w:val="%6."/>
+      <w:lvlJc w:val="right"/>
+      <w:pPr>
+        <w:ind w:left="4320" w:hanging="180"/>
+      </w:pPr>
+    </w:lvl>
+    <w:lvl w:ilvl="6" w:tplc="240A000F" w:tentative="1">
+      <w:start w:val="1"/>
+      <w:numFmt w:val="decimal"/>
+      <w:lvlText w:val="%7."/>
+      <w:lvlJc w:val="left"/>
+      <w:pPr>
+        <w:ind w:left="5040" w:hanging="360"/>
+      </w:pPr>
+    </w:lvl>
+    <w:lvl w:ilvl="7" w:tplc="240A0019" w:tentative="1">
+      <w:start w:val="1"/>
+      <w:numFmt w:val="lowerLetter"/>
+      <w:lvlText w:val="%8."/>
+      <w:lvlJc w:val="left"/>
+      <w:pPr>
+        <w:ind w:left="5760" w:hanging="360"/>
+      </w:pPr>
+    </w:lvl>
+    <w:lvl w:ilvl="8" w:tplc="240A001B" w:tentative="1">
+      <w:start w:val="1"/>
+      <w:numFmt w:val="lowerRoman"/>
+      <w:lvlText w:val="%9."/>
+      <w:lvlJc w:val="right"/>
+      <w:pPr>
+        <w:ind w:left="6480" w:hanging="180"/>
+      </w:pPr>
+    </w:lvl>
+  </w:abstractNum>
+  <w:abstractNum w:abstractNumId="1">
+    <w:nsid w:val="67881FBF"/>
+    <w:multiLevelType w:val="hybridMultilevel"/>
+    <w:tmpl w:val="32FAEFC0"/>
+    <w:lvl w:ilvl="0" w:tplc="240A000F">
+      <w:start w:val="1"/>
+      <w:numFmt w:val="decimal"/>
+      <w:lvlText w:val="%1."/>
+      <w:lvlJc w:val="left"/>
+      <w:pPr>
+        <w:ind w:left="720" w:hanging="360"/>
+      </w:pPr>
+      <w:rPr>
+        <w:rFonts w:hint="default"/>
+      </w:rPr>
+    </w:lvl>
+    <w:lvl w:ilvl="1" w:tplc="240A0019" w:tentative="1">
+      <w:start w:val="1"/>
+      <w:numFmt w:val="lowerLetter"/>
+      <w:lvlText w:val="%2."/>
+      <w:lvlJc w:val="left"/>
+      <w:pPr>
+        <w:ind w:left="1440" w:hanging="360"/>
+      </w:pPr>
+    </w:lvl>
+    <w:lvl w:ilvl="2" w:tplc="240A001B" w:tentative="1">
+      <w:start w:val="1"/>
+      <w:numFmt w:val="lowerRoman"/>
+      <w:lvlText w:val="%3."/>
+      <w:lvlJc w:val="right"/>
+      <w:pPr>
+        <w:ind w:left="2160" w:hanging="180"/>
+      </w:pPr>
+    </w:lvl>
+    <w:lvl w:ilvl="3" w:tplc="240A000F" w:tentative="1">
+      <w:start w:val="1"/>
+      <w:numFmt w:val="decimal"/>
+      <w:lvlText w:val="%4."/>
+      <w:lvlJc w:val="left"/>
+      <w:pPr>
+        <w:ind w:left="2880" w:hanging="360"/>
+      </w:pPr>
+    </w:lvl>
+    <w:lvl w:ilvl="4" w:tplc="240A0019" w:tentative="1">
+      <w:start w:val="1"/>
+      <w:numFmt w:val="lowerLetter"/>
+      <w:lvlText w:val="%5."/>
+      <w:lvlJc w:val="left"/>
+      <w:pPr>
+        <w:ind w:left="3600" w:hanging="360"/>
+      </w:pPr>
+    </w:lvl>
+    <w:lvl w:ilvl="5" w:tplc="240A001B" w:tentative="1">
+      <w:start w:val="1"/>
+      <w:numFmt w:val="lowerRoman"/>
+      <w:lvlText w:val="%6."/>
+      <w:lvlJc w:val="right"/>
+      <w:pPr>
+        <w:ind w:left="4320" w:hanging="180"/>
+      </w:pPr>
+    </w:lvl>
+    <w:lvl w:ilvl="6" w:tplc="240A000F" w:tentative="1">
+      <w:start w:val="1"/>
+      <w:numFmt w:val="decimal"/>
+      <w:lvlText w:val="%7."/>
+      <w:lvlJc w:val="left"/>
+      <w:pPr>
+        <w:ind w:left="5040" w:hanging="360"/>
+      </w:pPr>
+    </w:lvl>
+    <w:lvl w:ilvl="7" w:tplc="240A0019" w:tentative="1">
+      <w:start w:val="1"/>
+      <w:numFmt w:val="lowerLetter"/>
+      <w:lvlText w:val="%8."/>
+      <w:lvlJc w:val="left"/>
+      <w:pPr>
+        <w:ind w:left="5760" w:hanging="360"/>
+      </w:pPr>
+    </w:lvl>
+    <w:lvl w:ilvl="8" w:tplc="240A001B" w:tentative="1">
+      <w:start w:val="1"/>
+      <w:numFmt w:val="lowerRoman"/>
+      <w:lvlText w:val="%9."/>
+      <w:lvlJc w:val="right"/>
+      <w:pPr>
+        <w:ind w:left="6480" w:hanging="180"/>
+      </w:pPr>
+    </w:lvl>
+  </w:abstractNum>
+  <w:num w:numId="1">
+    <w:abstractNumId w:val="1"/>
+  </w:num>
+  <w:num w:numId="2">
+    <w:abstractNumId w:val="0"/>
+  </w:num>
+</w:numbering>
 </file>
 
 <file path=word/styles.xml><?xml version="1.0" encoding="utf-8"?>
@@ -249,6 +481,17 @@
     <w:semiHidden/>
     <w:unhideWhenUsed/>
   </w:style>
+  <w:style w:type="paragraph" w:styleId="Prrafodelista">
+    <w:name w:val="List Paragraph"/>
+    <w:basedOn w:val="Normal"/>
+    <w:uiPriority w:val="34"/>
+    <w:qFormat/>
+    <w:rsid w:val="00C04CCB"/>
+    <w:pPr>
+      <w:ind w:left="720"/>
+      <w:contextualSpacing/>
+    </w:pPr>
+  </w:style>
 </w:styles>
 </file>
 
@@ -439,6 +682,17 @@
     <w:semiHidden/>
     <w:unhideWhenUsed/>
   </w:style>
+  <w:style w:type="paragraph" w:styleId="Prrafodelista">
+    <w:name w:val="List Paragraph"/>
+    <w:basedOn w:val="Normal"/>
+    <w:uiPriority w:val="34"/>
+    <w:qFormat/>
+    <w:rsid w:val="00C04CCB"/>
+    <w:pPr>
+      <w:ind w:left="720"/>
+      <w:contextualSpacing/>
+    </w:pPr>
+  </w:style>
 </w:styles>
 </file>
 

</xml_diff>

<commit_message>
Versión 2 pasos de la solución
</commit_message>
<xml_diff>
--- a/prueba_analisis.docx
+++ b/prueba_analisis.docx
@@ -46,6 +46,9 @@
       <w:r>
         <w:t>Se remueve la hoja a un lado</w:t>
       </w:r>
+      <w:r>
+        <w:t>.</w:t>
+      </w:r>
     </w:p>
     <w:p>
       <w:pPr>
@@ -56,13 +59,17 @@
         </w:numPr>
       </w:pPr>
       <w:r>
-        <w:t xml:space="preserve">Con alguna de las manos, se cogen las dos tarjetas y se apoya sobre la hoja  su lado menor de forma </w:t>
-      </w:r>
-      <w:proofErr w:type="gramStart"/>
-      <w:r>
-        <w:t>declinada ,</w:t>
-      </w:r>
-      <w:proofErr w:type="gramEnd"/>
+        <w:t>Con alguna de las manos, se cogen las dos tarjetas y se apoya sobre la hoja</w:t>
+      </w:r>
+      <w:r>
+        <w:t xml:space="preserve"> (removida)</w:t>
+      </w:r>
+      <w:r>
+        <w:t xml:space="preserve">  su lado menor de forma </w:t>
+      </w:r>
+      <w:r>
+        <w:t>declinada,</w:t>
+      </w:r>
       <w:r>
         <w:t xml:space="preserve"> que una se apoye con la otra.</w:t>
       </w:r>
@@ -84,8 +91,120 @@
       <w:r>
         <w:t>que quede en equilibrio</w:t>
       </w:r>
+    </w:p>
+    <w:p/>
+    <w:p>
+      <w:r>
+        <w:t>Versión 2</w:t>
+      </w:r>
+    </w:p>
+    <w:p>
+      <w:pPr>
+        <w:pStyle w:val="Prrafodelista"/>
+        <w:numPr>
+          <w:ilvl w:val="0"/>
+          <w:numId w:val="3"/>
+        </w:numPr>
+      </w:pPr>
+      <w:r>
+        <w:t>Se remueve la hoja a un lado</w:t>
+      </w:r>
+    </w:p>
+    <w:p>
+      <w:pPr>
+        <w:pStyle w:val="Prrafodelista"/>
+        <w:numPr>
+          <w:ilvl w:val="0"/>
+          <w:numId w:val="3"/>
+        </w:numPr>
+      </w:pPr>
+      <w:r>
+        <w:t>Con alguna de las manos, se cogen las dos tarjetas</w:t>
+      </w:r>
+      <w:r>
+        <w:t xml:space="preserve"> que se encuentran </w:t>
+      </w:r>
+      <w:proofErr w:type="gramStart"/>
+      <w:r>
+        <w:t>allí ,</w:t>
+      </w:r>
+      <w:proofErr w:type="gramEnd"/>
+      <w:r>
+        <w:t xml:space="preserve"> una consigo de la otra.</w:t>
+      </w:r>
+    </w:p>
+    <w:p>
+      <w:pPr>
+        <w:pStyle w:val="Prrafodelista"/>
+        <w:numPr>
+          <w:ilvl w:val="0"/>
+          <w:numId w:val="3"/>
+        </w:numPr>
+      </w:pPr>
+      <w:r>
+        <w:t>S</w:t>
+      </w:r>
+      <w:r>
+        <w:t xml:space="preserve">obre la hoja (removida)  </w:t>
+      </w:r>
+      <w:r>
+        <w:t xml:space="preserve">, se apoya los </w:t>
+      </w:r>
+      <w:r>
+        <w:t>lado</w:t>
+      </w:r>
+      <w:r>
+        <w:t>s</w:t>
+      </w:r>
+      <w:r>
+        <w:t xml:space="preserve"> </w:t>
+      </w:r>
+      <w:r>
+        <w:t xml:space="preserve">de </w:t>
+      </w:r>
+      <w:r>
+        <w:t xml:space="preserve">menor </w:t>
+      </w:r>
+      <w:r>
+        <w:t>longitud de la tarjetas,</w:t>
+      </w:r>
+    </w:p>
+    <w:p>
+      <w:pPr>
+        <w:pStyle w:val="Prrafodelista"/>
+        <w:numPr>
+          <w:ilvl w:val="0"/>
+          <w:numId w:val="3"/>
+        </w:numPr>
+      </w:pPr>
+      <w:r>
+        <w:t>Con ayuda de los dedos, se mueven las tarjetas de tal forma que haya un pequeño espacio entre ambas( de alrededor 3 centímetros)</w:t>
+      </w:r>
+    </w:p>
+    <w:p>
+      <w:pPr>
+        <w:pStyle w:val="Prrafodelista"/>
+        <w:numPr>
+          <w:ilvl w:val="0"/>
+          <w:numId w:val="3"/>
+        </w:numPr>
+      </w:pPr>
+      <w:r>
+        <w:t xml:space="preserve">Los lados menores(restantes) que se encuentran en la parte superior de ambas tarjetas se intentan unir , formando un </w:t>
+      </w:r>
+      <w:proofErr w:type="spellStart"/>
+      <w:r>
+        <w:t>triangulo</w:t>
+      </w:r>
+      <w:proofErr w:type="spellEnd"/>
+      <w:r>
+        <w:t xml:space="preserve"> ,</w:t>
+      </w:r>
       <w:bookmarkStart w:id="0" w:name="_GoBack"/>
       <w:bookmarkEnd w:id="0"/>
+      <w:r>
+        <w:t>que quede en equilibrio</w:t>
+      </w:r>
     </w:p>
     <w:p/>
     <w:p/>
@@ -108,6 +227,95 @@
 <file path=word/numbering.xml><?xml version="1.0" encoding="utf-8"?>
 <w:numbering xmlns:wpc="http://schemas.microsoft.com/office/word/2010/wordprocessingCanvas" xmlns:mc="http://schemas.openxmlformats.org/markup-compatibility/2006" xmlns:o="urn:schemas-microsoft-com:office:office" xmlns:r="http://schemas.openxmlformats.org/officeDocument/2006/relationships" xmlns:m="http://schemas.openxmlformats.org/officeDocument/2006/math" xmlns:v="urn:schemas-microsoft-com:vml" xmlns:wp14="http://schemas.microsoft.com/office/word/2010/wordprocessingDrawing" xmlns:wp="http://schemas.openxmlformats.org/drawingml/2006/wordprocessingDrawing" xmlns:w10="urn:schemas-microsoft-com:office:word" xmlns:w="http://schemas.openxmlformats.org/wordprocessingml/2006/main" xmlns:w14="http://schemas.microsoft.com/office/word/2010/wordml" xmlns:wpg="http://schemas.microsoft.com/office/word/2010/wordprocessingGroup" xmlns:wpi="http://schemas.microsoft.com/office/word/2010/wordprocessingInk" xmlns:wne="http://schemas.microsoft.com/office/word/2006/wordml" xmlns:wps="http://schemas.microsoft.com/office/word/2010/wordprocessingShape" mc:Ignorable="w14 wp14">
   <w:abstractNum w:abstractNumId="0">
+    <w:nsid w:val="0D180424"/>
+    <w:multiLevelType w:val="hybridMultilevel"/>
+    <w:tmpl w:val="13D888D4"/>
+    <w:lvl w:ilvl="0" w:tplc="240A000F">
+      <w:start w:val="1"/>
+      <w:numFmt w:val="decimal"/>
+      <w:lvlText w:val="%1."/>
+      <w:lvlJc w:val="left"/>
+      <w:pPr>
+        <w:ind w:left="720" w:hanging="360"/>
+      </w:pPr>
+      <w:rPr>
+        <w:rFonts w:hint="default"/>
+      </w:rPr>
+    </w:lvl>
+    <w:lvl w:ilvl="1" w:tplc="240A0019" w:tentative="1">
+      <w:start w:val="1"/>
+      <w:numFmt w:val="lowerLetter"/>
+      <w:lvlText w:val="%2."/>
+      <w:lvlJc w:val="left"/>
+      <w:pPr>
+        <w:ind w:left="1440" w:hanging="360"/>
+      </w:pPr>
+    </w:lvl>
+    <w:lvl w:ilvl="2" w:tplc="240A001B" w:tentative="1">
+      <w:start w:val="1"/>
+      <w:numFmt w:val="lowerRoman"/>
+      <w:lvlText w:val="%3."/>
+      <w:lvlJc w:val="right"/>
+      <w:pPr>
+        <w:ind w:left="2160" w:hanging="180"/>
+      </w:pPr>
+    </w:lvl>
+    <w:lvl w:ilvl="3" w:tplc="240A000F" w:tentative="1">
+      <w:start w:val="1"/>
+      <w:numFmt w:val="decimal"/>
+      <w:lvlText w:val="%4."/>
+      <w:lvlJc w:val="left"/>
+      <w:pPr>
+        <w:ind w:left="2880" w:hanging="360"/>
+      </w:pPr>
+    </w:lvl>
+    <w:lvl w:ilvl="4" w:tplc="240A0019" w:tentative="1">
+      <w:start w:val="1"/>
+      <w:numFmt w:val="lowerLetter"/>
+      <w:lvlText w:val="%5."/>
+      <w:lvlJc w:val="left"/>
+      <w:pPr>
+        <w:ind w:left="3600" w:hanging="360"/>
+      </w:pPr>
+    </w:lvl>
+    <w:lvl w:ilvl="5" w:tplc="240A001B" w:tentative="1">
+      <w:start w:val="1"/>
+      <w:numFmt w:val="lowerRoman"/>
+      <w:lvlText w:val="%6."/>
+      <w:lvlJc w:val="right"/>
+      <w:pPr>
+        <w:ind w:left="4320" w:hanging="180"/>
+      </w:pPr>
+    </w:lvl>
+    <w:lvl w:ilvl="6" w:tplc="240A000F" w:tentative="1">
+      <w:start w:val="1"/>
+      <w:numFmt w:val="decimal"/>
+      <w:lvlText w:val="%7."/>
+      <w:lvlJc w:val="left"/>
+      <w:pPr>
+        <w:ind w:left="5040" w:hanging="360"/>
+      </w:pPr>
+    </w:lvl>
+    <w:lvl w:ilvl="7" w:tplc="240A0019" w:tentative="1">
+      <w:start w:val="1"/>
+      <w:numFmt w:val="lowerLetter"/>
+      <w:lvlText w:val="%8."/>
+      <w:lvlJc w:val="left"/>
+      <w:pPr>
+        <w:ind w:left="5760" w:hanging="360"/>
+      </w:pPr>
+    </w:lvl>
+    <w:lvl w:ilvl="8" w:tplc="240A001B" w:tentative="1">
+      <w:start w:val="1"/>
+      <w:numFmt w:val="lowerRoman"/>
+      <w:lvlText w:val="%9."/>
+      <w:lvlJc w:val="right"/>
+      <w:pPr>
+        <w:ind w:left="6480" w:hanging="180"/>
+      </w:pPr>
+    </w:lvl>
+  </w:abstractNum>
+  <w:abstractNum w:abstractNumId="1">
     <w:nsid w:val="537042D9"/>
     <w:multiLevelType w:val="hybridMultilevel"/>
     <w:tmpl w:val="839C711A"/>
@@ -196,7 +404,7 @@
       </w:pPr>
     </w:lvl>
   </w:abstractNum>
-  <w:abstractNum w:abstractNumId="1">
+  <w:abstractNum w:abstractNumId="2">
     <w:nsid w:val="67881FBF"/>
     <w:multiLevelType w:val="hybridMultilevel"/>
     <w:tmpl w:val="32FAEFC0"/>
@@ -286,9 +494,12 @@
     </w:lvl>
   </w:abstractNum>
   <w:num w:numId="1">
+    <w:abstractNumId w:val="2"/>
+  </w:num>
+  <w:num w:numId="2">
     <w:abstractNumId w:val="1"/>
   </w:num>
-  <w:num w:numId="2">
+  <w:num w:numId="3">
     <w:abstractNumId w:val="0"/>
   </w:num>
 </w:numbering>

</xml_diff>